<commit_message>
user define parameter for start and end times of analysis
</commit_message>
<xml_diff>
--- a/KICA_User_Guide.docx
+++ b/KICA_User_Guide.docx
@@ -524,6 +524,9 @@
         <w:ind w:left="720"/>
       </w:pPr>
       <w:r>
+        <w:rPr>
+          <w:noProof/>
+        </w:rPr>
         <w:drawing>
           <wp:inline distT="0" distB="0" distL="0" distR="0" wp14:anchorId="052177E4" wp14:editId="7A555F64">
             <wp:extent cx="3875079" cy="2017983"/>
@@ -582,8 +585,6 @@
       </w:r>
       <w:r>
         <w:br/>
-      </w:r>
-      <w:r>
         <w:t xml:space="preserve">KICA </w:t>
       </w:r>
       <w:r>
@@ -621,10 +622,13 @@
         <w:t>cyteseer_3.0.0.1_voltage</w:t>
       </w:r>
       <w:r>
-        <w:t>.csv</w:t>
-      </w:r>
-      <w:r>
-        <w:t>), and 3.0.1.0 and newer (</w:t>
+        <w:t xml:space="preserve">.csv), and </w:t>
+      </w:r>
+      <w:r>
+        <w:t xml:space="preserve">version </w:t>
+      </w:r>
+      <w:r>
+        <w:t>3.0.1.0 and newer (</w:t>
       </w:r>
       <w:r>
         <w:t>KICA</w:t>
@@ -662,10 +666,7 @@
         <w:t>_voltage</w:t>
       </w:r>
       <w:r>
-        <w:t>.csv</w:t>
-      </w:r>
-      <w:r>
-        <w:t>)</w:t>
+        <w:t>.csv)</w:t>
       </w:r>
     </w:p>
     <w:p/>
@@ -674,10 +675,7 @@
         <w:pStyle w:val="Heading2"/>
       </w:pPr>
       <w:r>
-        <w:t xml:space="preserve">4. </w:t>
-      </w:r>
-      <w:r>
-        <w:t>Software Workflow</w:t>
+        <w:t>4. Software Workflow</w:t>
       </w:r>
     </w:p>
     <w:p>
@@ -697,6 +695,9 @@
         <w:ind w:left="360"/>
       </w:pPr>
       <w:r>
+        <w:rPr>
+          <w:noProof/>
+        </w:rPr>
         <w:lastRenderedPageBreak/>
         <w:drawing>
           <wp:inline distT="0" distB="0" distL="0" distR="0" wp14:anchorId="17D6BA20" wp14:editId="50BA302F">
@@ -759,16 +760,7 @@
         </w:numPr>
       </w:pPr>
       <w:r>
-        <w:t>Cell Analysis</w:t>
-      </w:r>
-      <w:r>
-        <w:t xml:space="preserve">: Denoises signals, removes drift, and calculates </w:t>
-      </w:r>
-      <w:r>
-        <w:t>signal-to-noise ratio (</w:t>
-      </w:r>
-      <w:r>
-        <w:t>SNR</w:t>
+        <w:t>Cell Analysis: Denoises signals, removes drift, and calculates signal-to-noise ratio (SNR</w:t>
       </w:r>
       <w:r>
         <w:t>).</w:t>
@@ -815,10 +807,7 @@
         <w:pStyle w:val="Heading2"/>
       </w:pPr>
       <w:r>
-        <w:t>5</w:t>
-      </w:r>
-      <w:r>
-        <w:t>. Getting Started</w:t>
+        <w:t>5. Getting Started</w:t>
       </w:r>
     </w:p>
     <w:p>
@@ -850,6 +839,9 @@
         <w:pStyle w:val="ListParagraph"/>
       </w:pPr>
       <w:r>
+        <w:rPr>
+          <w:noProof/>
+        </w:rPr>
         <w:drawing>
           <wp:inline distT="0" distB="0" distL="0" distR="0" wp14:anchorId="6C3FB85D" wp14:editId="5EB53727">
             <wp:extent cx="5486400" cy="1783715"/>
@@ -1155,15 +1147,7 @@
           <w:sz w:val="18"/>
           <w:szCs w:val="18"/>
         </w:rPr>
-        <w:t xml:space="preserve"> = 5000</w:t>
-      </w:r>
-      <w:r>
-        <w:rPr>
-          <w:rFonts w:ascii="Consolas" w:hAnsi="Consolas"/>
-          <w:sz w:val="18"/>
-          <w:szCs w:val="18"/>
-        </w:rPr>
-        <w:t>;</w:t>
+        <w:t xml:space="preserve"> = 5000;</w:t>
       </w:r>
     </w:p>
     <w:p>
@@ -1406,32 +1390,16 @@
           <w:sz w:val="18"/>
           <w:szCs w:val="18"/>
         </w:rPr>
-        <w:t xml:space="preserve"> =</w:t>
-      </w:r>
+        <w:t xml:space="preserve"> = </w:t>
+      </w:r>
+      <w:proofErr w:type="spellStart"/>
       <w:r>
         <w:rPr>
           <w:rFonts w:ascii="Consolas" w:hAnsi="Consolas"/>
           <w:sz w:val="18"/>
           <w:szCs w:val="18"/>
         </w:rPr>
-        <w:t xml:space="preserve"> </w:t>
-      </w:r>
-      <w:proofErr w:type="spellStart"/>
-      <w:r>
-        <w:rPr>
-          <w:rFonts w:ascii="Consolas" w:hAnsi="Consolas"/>
-          <w:sz w:val="18"/>
-          <w:szCs w:val="18"/>
-        </w:rPr>
-        <w:t>Pu</w:t>
-      </w:r>
-      <w:r>
-        <w:rPr>
-          <w:rFonts w:ascii="Consolas" w:hAnsi="Consolas"/>
-          <w:sz w:val="18"/>
-          <w:szCs w:val="18"/>
-        </w:rPr>
-        <w:t>lseStartPointType.UpstrokeStart</w:t>
+        <w:t>PulseStartPointType.UpstrokeStart</w:t>
       </w:r>
       <w:proofErr w:type="spellEnd"/>
       <w:r>
@@ -1791,15 +1759,7 @@
           <w:sz w:val="18"/>
           <w:szCs w:val="18"/>
         </w:rPr>
-        <w:t xml:space="preserve"> = true</w:t>
-      </w:r>
-      <w:r>
-        <w:rPr>
-          <w:rFonts w:ascii="Consolas" w:hAnsi="Consolas"/>
-          <w:sz w:val="18"/>
-          <w:szCs w:val="18"/>
-        </w:rPr>
-        <w:t>;</w:t>
+        <w:t xml:space="preserve"> = true;</w:t>
       </w:r>
       <w:r>
         <w:br/>
@@ -1897,6 +1857,9 @@
         <w:ind w:left="1440"/>
       </w:pPr>
       <w:r>
+        <w:rPr>
+          <w:noProof/>
+        </w:rPr>
         <w:drawing>
           <wp:inline distT="0" distB="0" distL="0" distR="0" wp14:anchorId="493020D9" wp14:editId="14F91E6B">
             <wp:extent cx="1845177" cy="4120351"/>
@@ -1952,10 +1915,7 @@
       </w:r>
       <w:proofErr w:type="spellEnd"/>
       <w:r>
-        <w:t xml:space="preserve"> csv files: </w:t>
-      </w:r>
-      <w:r>
-        <w:t xml:space="preserve">parallel batch </w:t>
+        <w:t xml:space="preserve"> csv files: parallel batch </w:t>
       </w:r>
       <w:proofErr w:type="spellStart"/>
       <w:r>
@@ -1963,13 +1923,7 @@
       </w:r>
       <w:proofErr w:type="spellEnd"/>
       <w:r>
-        <w:t xml:space="preserve"> all csv data files in a</w:t>
-      </w:r>
-      <w:r>
-        <w:t xml:space="preserve"> selected</w:t>
-      </w:r>
-      <w:r>
-        <w:t xml:space="preserve"> folder (uses </w:t>
+        <w:t xml:space="preserve"> all csv data files in a selected folder (uses </w:t>
       </w:r>
       <w:r>
         <w:t>MATLAB</w:t>
@@ -2001,6 +1955,9 @@
         <w:ind w:left="2160"/>
       </w:pPr>
       <w:r>
+        <w:rPr>
+          <w:noProof/>
+        </w:rPr>
         <w:drawing>
           <wp:inline distT="0" distB="0" distL="0" distR="0" wp14:anchorId="675354F8" wp14:editId="133CBEB3">
             <wp:extent cx="4381500" cy="2441266"/>
@@ -2055,10 +2012,7 @@
       </w:r>
       <w:proofErr w:type="spellEnd"/>
       <w:r>
-        <w:t xml:space="preserve"> csv files: </w:t>
-      </w:r>
-      <w:r>
-        <w:t xml:space="preserve">sequentially batch </w:t>
+        <w:t xml:space="preserve"> csv files: sequentially batch </w:t>
       </w:r>
       <w:proofErr w:type="spellStart"/>
       <w:r>
@@ -2066,19 +2020,10 @@
       </w:r>
       <w:proofErr w:type="spellEnd"/>
       <w:r>
-        <w:t xml:space="preserve"> all csv data files in a </w:t>
-      </w:r>
-      <w:r>
-        <w:t xml:space="preserve">selected </w:t>
-      </w:r>
-      <w:r>
-        <w:t>folder</w:t>
-      </w:r>
-      <w:r>
-        <w:t xml:space="preserve">. </w:t>
-      </w:r>
-      <w:r>
-        <w:t xml:space="preserve">If this option is selected, a folder selection dialog box will appear and you can select the folder that contains the csv files that you want to </w:t>
+        <w:t xml:space="preserve"> all csv data files in a selected folder</w:t>
+      </w:r>
+      <w:r>
+        <w:t xml:space="preserve">. If this option is selected, a folder selection dialog box will appear and you can select the folder that contains the csv files that you want to </w:t>
       </w:r>
       <w:proofErr w:type="spellStart"/>
       <w:r>
@@ -2095,6 +2040,9 @@
         <w:ind w:left="2160"/>
       </w:pPr>
       <w:r>
+        <w:rPr>
+          <w:noProof/>
+        </w:rPr>
         <w:drawing>
           <wp:inline distT="0" distB="0" distL="0" distR="0" wp14:anchorId="71607E8E" wp14:editId="1DE3F909">
             <wp:extent cx="4381500" cy="2441266"/>
@@ -2154,13 +2102,7 @@
       </w:r>
       <w:proofErr w:type="spellEnd"/>
       <w:r>
-        <w:t xml:space="preserve"> a single </w:t>
-      </w:r>
-      <w:r>
-        <w:t xml:space="preserve">selected </w:t>
-      </w:r>
-      <w:r>
-        <w:t>csv file</w:t>
+        <w:t xml:space="preserve"> a single selected csv file</w:t>
       </w:r>
       <w:r>
         <w:t xml:space="preserve">. If this option is selected, a dialog box will </w:t>
@@ -2187,6 +2129,9 @@
         <w:br/>
       </w:r>
       <w:r>
+        <w:rPr>
+          <w:noProof/>
+        </w:rPr>
         <w:drawing>
           <wp:inline distT="0" distB="0" distL="0" distR="0" wp14:anchorId="04C00ED7" wp14:editId="719C1148">
             <wp:extent cx="4430486" cy="2460356"/>
@@ -2242,6 +2187,9 @@
         <w:t>output the progress of the analysis in the MATLAB window. Once the analysis is completed, it will display the following</w:t>
       </w:r>
       <w:r>
+        <w:rPr>
+          <w:noProof/>
+        </w:rPr>
         <w:drawing>
           <wp:inline distT="0" distB="0" distL="0" distR="0" wp14:anchorId="46DD0871" wp14:editId="044968E0">
             <wp:extent cx="5486400" cy="294005"/>
@@ -2312,15 +2260,7 @@
           <w:sz w:val="18"/>
           <w:szCs w:val="18"/>
         </w:rPr>
-        <w:t>filename</w:t>
-      </w:r>
-      <w:r>
-        <w:rPr>
-          <w:rFonts w:ascii="Consolas" w:hAnsi="Consolas"/>
-          <w:sz w:val="18"/>
-          <w:szCs w:val="18"/>
-        </w:rPr>
-        <w:t>_Analysis_and_QC</w:t>
+        <w:t>filename_Analysis_and_QC</w:t>
       </w:r>
       <w:proofErr w:type="spellEnd"/>
       <w:r>
@@ -2368,15 +2308,7 @@
           <w:sz w:val="18"/>
           <w:szCs w:val="18"/>
         </w:rPr>
-        <w:t>filename</w:t>
-      </w:r>
-      <w:r>
-        <w:rPr>
-          <w:rFonts w:ascii="Consolas" w:hAnsi="Consolas"/>
-          <w:sz w:val="18"/>
-          <w:szCs w:val="18"/>
-        </w:rPr>
-        <w:t>_Analysis_and_QC.xlsx</w:t>
+        <w:t>filename_Analysis_and_QC.xlsx</w:t>
       </w:r>
       <w:r>
         <w:t xml:space="preserve"> and a folder called </w:t>
@@ -2624,25 +2556,7 @@
         <w:rPr>
           <w:lang w:val="en-AU"/>
         </w:rPr>
-        <w:t xml:space="preserve">: </w:t>
-      </w:r>
-      <w:r>
-        <w:rPr>
-          <w:lang w:val="en-AU"/>
-        </w:rPr>
-        <w:t xml:space="preserve">listing pulse detection and analysis results of all cells that have </w:t>
-      </w:r>
-      <w:r>
-        <w:rPr>
-          <w:lang w:val="en-AU"/>
-        </w:rPr>
-        <w:t>failed</w:t>
-      </w:r>
-      <w:r>
-        <w:rPr>
-          <w:lang w:val="en-AU"/>
-        </w:rPr>
-        <w:t xml:space="preserve"> QC.</w:t>
+        <w:t>: listing pulse detection and analysis results of all cells that have failed QC.</w:t>
       </w:r>
     </w:p>
     <w:p>
@@ -2668,55 +2582,7 @@
           <w:sz w:val="18"/>
           <w:szCs w:val="18"/>
         </w:rPr>
-        <w:t>KICA</w:t>
-      </w:r>
-      <w:r>
-        <w:rPr>
-          <w:rFonts w:ascii="Consolas" w:hAnsi="Consolas"/>
-          <w:sz w:val="18"/>
-          <w:szCs w:val="18"/>
-        </w:rPr>
-        <w:t>/</w:t>
-      </w:r>
-      <w:r>
-        <w:rPr>
-          <w:rFonts w:ascii="Consolas" w:hAnsi="Consolas"/>
-          <w:sz w:val="18"/>
-          <w:szCs w:val="18"/>
-        </w:rPr>
-        <w:t>Examples</w:t>
-      </w:r>
-      <w:r>
-        <w:rPr>
-          <w:rFonts w:ascii="Consolas" w:hAnsi="Consolas"/>
-          <w:sz w:val="18"/>
-          <w:szCs w:val="18"/>
-        </w:rPr>
-        <w:t>/</w:t>
-      </w:r>
-      <w:r>
-        <w:rPr>
-          <w:rFonts w:ascii="Consolas" w:hAnsi="Consolas"/>
-          <w:sz w:val="18"/>
-          <w:szCs w:val="18"/>
-        </w:rPr>
-        <w:t>voltage</w:t>
-      </w:r>
-      <w:r>
-        <w:rPr>
-          <w:rFonts w:ascii="Consolas" w:hAnsi="Consolas"/>
-          <w:sz w:val="18"/>
-          <w:szCs w:val="18"/>
-        </w:rPr>
-        <w:t>/</w:t>
-      </w:r>
-      <w:r>
-        <w:rPr>
-          <w:rFonts w:ascii="Consolas" w:hAnsi="Consolas"/>
-          <w:sz w:val="18"/>
-          <w:szCs w:val="18"/>
-        </w:rPr>
-        <w:t>voltage_example.csv</w:t>
+        <w:t>KICA/Examples/voltage/voltage_example.csv</w:t>
       </w:r>
       <w:r>
         <w:t xml:space="preserve"> with the following parameters:</w:t>
@@ -2901,6 +2767,9 @@
     </w:p>
     <w:p>
       <w:r>
+        <w:rPr>
+          <w:noProof/>
+        </w:rPr>
         <w:drawing>
           <wp:inline distT="0" distB="0" distL="0" distR="0" wp14:anchorId="5A4C2F1C" wp14:editId="3FA2375F">
             <wp:extent cx="5486400" cy="2862580"/>
@@ -2970,6 +2839,9 @@
         <w:ind w:left="2160"/>
       </w:pPr>
       <w:r>
+        <w:rPr>
+          <w:noProof/>
+        </w:rPr>
         <w:drawing>
           <wp:inline distT="0" distB="0" distL="0" distR="0" wp14:anchorId="06FF248A" wp14:editId="0529731A">
             <wp:extent cx="4202049" cy="3454605"/>
@@ -3084,13 +2956,7 @@
         </w:numPr>
       </w:pPr>
       <w:r>
-        <w:t xml:space="preserve">Below is a detailed pulse </w:t>
-      </w:r>
-      <w:r>
-        <w:t>analysis</w:t>
-      </w:r>
-      <w:r>
-        <w:t xml:space="preserve"> figure with a legend describing each plotted line (generated from </w:t>
+        <w:t xml:space="preserve">Below is a detailed pulse analysis figure with a legend describing each plotted line (generated from </w:t>
       </w:r>
       <w:r>
         <w:rPr>
@@ -3110,6 +2976,9 @@
         <w:ind w:left="1260"/>
       </w:pPr>
       <w:r>
+        <w:rPr>
+          <w:noProof/>
+        </w:rPr>
         <w:drawing>
           <wp:inline distT="0" distB="0" distL="0" distR="0" wp14:anchorId="7A771256" wp14:editId="0B11817C">
             <wp:extent cx="4846762" cy="3118981"/>
@@ -3237,10 +3106,7 @@
         </w:numPr>
       </w:pPr>
       <w:r>
-        <w:t>Below is</w:t>
-      </w:r>
-      <w:r>
-        <w:t xml:space="preserve"> a</w:t>
+        <w:t>Below is a</w:t>
       </w:r>
       <w:r>
         <w:t>nother</w:t>
@@ -3354,15 +3220,7 @@
           <w:sz w:val="18"/>
           <w:szCs w:val="18"/>
         </w:rPr>
-        <w:t>SignalType.</w:t>
-      </w:r>
-      <w:r>
-        <w:rPr>
-          <w:rFonts w:ascii="Consolas" w:hAnsi="Consolas"/>
-          <w:sz w:val="18"/>
-          <w:szCs w:val="18"/>
-        </w:rPr>
-        <w:t>Calcium</w:t>
+        <w:t>SignalType.Calcium</w:t>
       </w:r>
       <w:proofErr w:type="spellEnd"/>
       <w:r>
@@ -3511,6 +3369,9 @@
     </w:p>
     <w:p>
       <w:r>
+        <w:rPr>
+          <w:noProof/>
+        </w:rPr>
         <w:lastRenderedPageBreak/>
         <w:drawing>
           <wp:inline distT="0" distB="0" distL="0" distR="0" wp14:anchorId="1F00FDA2" wp14:editId="28603119">
@@ -3558,19 +3419,7 @@
         </w:numPr>
       </w:pPr>
       <w:r>
-        <w:t xml:space="preserve">Below is </w:t>
-      </w:r>
-      <w:r>
-        <w:t xml:space="preserve">a </w:t>
-      </w:r>
-      <w:r>
-        <w:t xml:space="preserve">snapshot of QC </w:t>
-      </w:r>
-      <w:r>
-        <w:t>Failed</w:t>
-      </w:r>
-      <w:r>
-        <w:t xml:space="preserve"> Pulses tab of the example file </w:t>
+        <w:t xml:space="preserve">Below is a snapshot of QC Failed Pulses tab of the example file </w:t>
       </w:r>
       <w:r>
         <w:rPr>
@@ -3612,6 +3461,9 @@
     </w:p>
     <w:p>
       <w:r>
+        <w:rPr>
+          <w:noProof/>
+        </w:rPr>
         <w:drawing>
           <wp:inline distT="0" distB="0" distL="0" distR="0" wp14:anchorId="64E710FB" wp14:editId="21B6B1D9">
             <wp:extent cx="5486400" cy="1971040"/>
@@ -3654,13 +3506,7 @@
         <w:pStyle w:val="Heading2"/>
       </w:pPr>
       <w:r>
-        <w:t>6</w:t>
-      </w:r>
-      <w:r>
-        <w:t xml:space="preserve">. Software </w:t>
-      </w:r>
-      <w:r>
-        <w:t>Scaling</w:t>
+        <w:t>6. Software Scaling</w:t>
       </w:r>
       <w:r>
         <w:t xml:space="preserve"> Performance</w:t>
@@ -3735,6 +3581,9 @@
         <w:ind w:left="360"/>
       </w:pPr>
       <w:r>
+        <w:rPr>
+          <w:noProof/>
+        </w:rPr>
         <w:lastRenderedPageBreak/>
         <w:drawing>
           <wp:inline distT="0" distB="0" distL="0" distR="0" wp14:anchorId="6234BED8" wp14:editId="3448BA2A">
@@ -3800,10 +3649,7 @@
         <w:pStyle w:val="Heading2"/>
       </w:pPr>
       <w:r>
-        <w:t xml:space="preserve">7. </w:t>
-      </w:r>
-      <w:r>
-        <w:t>Contact and Support</w:t>
+        <w:t>7. Contact and Support</w:t>
       </w:r>
     </w:p>
     <w:p>
@@ -6499,6 +6345,7 @@
   <w:style w:type="character" w:default="1" w:styleId="DefaultParagraphFont">
     <w:name w:val="Default Paragraph Font"/>
     <w:uiPriority w:val="1"/>
+    <w:semiHidden/>
     <w:unhideWhenUsed/>
   </w:style>
   <w:style w:type="table" w:default="1" w:styleId="TableNormal">

</xml_diff>